<commit_message>
RELEASE: corrected DTT -> transaction info and example in UART Monitor QR.
</commit_message>
<xml_diff>
--- a/bitvis_vip_uart/doc/uart_monitor_QuickRef.docx
+++ b/bitvis_vip_uart/doc/uart_monitor_QuickRef.docx
@@ -7474,31 +7474,13 @@
         <w:rPr>
           <w:rFonts w:ascii="Helvetica" w:eastAsiaTheme="minorEastAsia" w:hAnsi="Helvetica" w:cs="Helvetica"/>
         </w:rPr>
-        <w:t xml:space="preserve">Use of the monitor </w:t>
+        <w:t xml:space="preserve">Use of monitor </w:t>
       </w:r>
       <w:r>
         <w:rPr>
           <w:rFonts w:ascii="Helvetica" w:eastAsiaTheme="minorEastAsia" w:hAnsi="Helvetica" w:cs="Helvetica"/>
         </w:rPr>
-        <w:t>Direct Transaction Transfer (</w:t>
-      </w:r>
-      <w:r>
-        <w:rPr>
-          <w:rFonts w:ascii="Helvetica" w:eastAsiaTheme="minorEastAsia" w:hAnsi="Helvetica" w:cs="Helvetica"/>
-        </w:rPr>
-        <w:t>DTT</w:t>
-      </w:r>
-      <w:r>
-        <w:rPr>
-          <w:rFonts w:ascii="Helvetica" w:eastAsiaTheme="minorEastAsia" w:hAnsi="Helvetica" w:cs="Helvetica"/>
-        </w:rPr>
-        <w:t>)</w:t>
-      </w:r>
-      <w:r>
-        <w:rPr>
-          <w:rFonts w:ascii="Helvetica" w:eastAsiaTheme="minorEastAsia" w:hAnsi="Helvetica" w:cs="Helvetica"/>
-        </w:rPr>
-        <w:t xml:space="preserve"> signal</w:t>
+        <w:t>transaction info</w:t>
       </w:r>
     </w:p>
     <w:bookmarkEnd w:id="4"/>
@@ -7583,8 +7565,8 @@
         <w:tblLook w:val="04A0" w:firstRow="1" w:lastRow="0" w:firstColumn="1" w:lastColumn="0" w:noHBand="0" w:noVBand="1"/>
       </w:tblPr>
       <w:tblGrid>
-        <w:gridCol w:w="4286"/>
-        <w:gridCol w:w="2250"/>
+        <w:gridCol w:w="4531"/>
+        <w:gridCol w:w="2005"/>
         <w:gridCol w:w="3330"/>
         <w:gridCol w:w="5205"/>
       </w:tblGrid>
@@ -7594,7 +7576,7 @@
         </w:trPr>
         <w:tc>
           <w:tcPr>
-            <w:tcW w:w="4286" w:type="dxa"/>
+            <w:tcW w:w="4531" w:type="dxa"/>
             <w:tcBorders>
               <w:bottom w:val="single" w:sz="4" w:space="0" w:color="auto"/>
             </w:tcBorders>
@@ -7622,7 +7604,7 @@
         </w:tc>
         <w:tc>
           <w:tcPr>
-            <w:tcW w:w="2250" w:type="dxa"/>
+            <w:tcW w:w="2005" w:type="dxa"/>
             <w:tcBorders>
               <w:bottom w:val="single" w:sz="4" w:space="0" w:color="auto"/>
             </w:tcBorders>
@@ -7712,7 +7694,7 @@
         </w:trPr>
         <w:tc>
           <w:tcPr>
-            <w:tcW w:w="4286" w:type="dxa"/>
+            <w:tcW w:w="4531" w:type="dxa"/>
             <w:tcBorders>
               <w:left w:val="nil"/>
               <w:bottom w:val="single" w:sz="4" w:space="0" w:color="auto"/>
@@ -7738,14 +7720,58 @@
                 <w:color w:val="000000" w:themeColor="text1"/>
                 <w:sz w:val="15"/>
               </w:rPr>
-              <w:t>global_uart_monitor_transaction_trigger</w:t>
+              <w:t>global_uart_monitor_transaction_</w:t>
+            </w:r>
+            <w:proofErr w:type="gramStart"/>
+            <w:r>
+              <w:rPr>
+                <w:rFonts w:cs="Helvetica"/>
+                <w:color w:val="000000" w:themeColor="text1"/>
+                <w:sz w:val="15"/>
+              </w:rPr>
+              <w:t>trigger</w:t>
             </w:r>
             <w:proofErr w:type="spellEnd"/>
+            <w:r>
+              <w:rPr>
+                <w:rFonts w:cs="Helvetica"/>
+                <w:color w:val="000000" w:themeColor="text1"/>
+                <w:sz w:val="15"/>
+              </w:rPr>
+              <w:t>(</w:t>
+            </w:r>
+            <w:proofErr w:type="gramEnd"/>
+            <w:r>
+              <w:rPr>
+                <w:rFonts w:cs="Helvetica"/>
+                <w:color w:val="000000" w:themeColor="text1"/>
+                <w:sz w:val="15"/>
+              </w:rPr>
+              <w:t xml:space="preserve">channel, </w:t>
+            </w:r>
+            <w:proofErr w:type="spellStart"/>
+            <w:r>
+              <w:rPr>
+                <w:rFonts w:cs="Helvetica"/>
+                <w:color w:val="000000" w:themeColor="text1"/>
+                <w:sz w:val="15"/>
+              </w:rPr>
+              <w:t>instance_idx</w:t>
+            </w:r>
+            <w:proofErr w:type="spellEnd"/>
+            <w:r>
+              <w:rPr>
+                <w:rFonts w:cs="Helvetica"/>
+                <w:color w:val="000000" w:themeColor="text1"/>
+                <w:sz w:val="15"/>
+              </w:rPr>
+              <w:t>)</w:t>
+            </w:r>
           </w:p>
         </w:tc>
         <w:tc>
           <w:tcPr>
-            <w:tcW w:w="2250" w:type="dxa"/>
+            <w:tcW w:w="2005" w:type="dxa"/>
             <w:tcBorders>
               <w:left w:val="nil"/>
               <w:bottom w:val="single" w:sz="4" w:space="0" w:color="auto"/>
@@ -7847,7 +7873,7 @@
         </w:trPr>
         <w:tc>
           <w:tcPr>
-            <w:tcW w:w="4286" w:type="dxa"/>
+            <w:tcW w:w="4531" w:type="dxa"/>
             <w:tcBorders>
               <w:left w:val="nil"/>
               <w:bottom w:val="single" w:sz="4" w:space="0" w:color="auto"/>
@@ -7940,7 +7966,7 @@
         </w:tc>
         <w:tc>
           <w:tcPr>
-            <w:tcW w:w="2250" w:type="dxa"/>
+            <w:tcW w:w="2005" w:type="dxa"/>
             <w:tcBorders>
               <w:left w:val="nil"/>
               <w:bottom w:val="single" w:sz="4" w:space="0" w:color="auto"/>
@@ -8110,7 +8136,7 @@
         </w:trPr>
         <w:tc>
           <w:tcPr>
-            <w:tcW w:w="4286" w:type="dxa"/>
+            <w:tcW w:w="4531" w:type="dxa"/>
             <w:tcBorders>
               <w:left w:val="nil"/>
               <w:bottom w:val="single" w:sz="4" w:space="0" w:color="auto"/>
@@ -8141,7 +8167,7 @@
         </w:tc>
         <w:tc>
           <w:tcPr>
-            <w:tcW w:w="2250" w:type="dxa"/>
+            <w:tcW w:w="2005" w:type="dxa"/>
             <w:tcBorders>
               <w:left w:val="nil"/>
               <w:bottom w:val="single" w:sz="4" w:space="0" w:color="auto"/>
@@ -8240,7 +8266,7 @@
         </w:trPr>
         <w:tc>
           <w:tcPr>
-            <w:tcW w:w="4286" w:type="dxa"/>
+            <w:tcW w:w="4531" w:type="dxa"/>
             <w:tcBorders>
               <w:left w:val="nil"/>
               <w:bottom w:val="nil"/>
@@ -8273,7 +8299,7 @@
         </w:tc>
         <w:tc>
           <w:tcPr>
-            <w:tcW w:w="2250" w:type="dxa"/>
+            <w:tcW w:w="2005" w:type="dxa"/>
             <w:tcBorders>
               <w:left w:val="nil"/>
               <w:bottom w:val="nil"/>
@@ -8395,7 +8421,27 @@
       </w:r>
       <w:proofErr w:type="spellEnd"/>
       <w:r>
-        <w:t xml:space="preserve"> signal is seen below. A process extracts the DTT data from the global signal</w:t>
+        <w:t xml:space="preserve"> </w:t>
+      </w:r>
+      <w:r>
+        <w:t xml:space="preserve">and </w:t>
+      </w:r>
+      <w:proofErr w:type="spellStart"/>
+      <w:r>
+        <w:t>shared_uart_monitor_transaction_info</w:t>
+      </w:r>
+      <w:proofErr w:type="spellEnd"/>
+      <w:r>
+        <w:t xml:space="preserve"> is seen below. A process extracts the </w:t>
+      </w:r>
+      <w:r>
+        <w:t>transaction info</w:t>
+      </w:r>
+      <w:r>
+        <w:t xml:space="preserve"> from the </w:t>
+      </w:r>
+      <w:r>
+        <w:t>shared variable when the global signal is triggered</w:t>
       </w:r>
       <w:r>
         <w:t>.</w:t>
@@ -8575,21 +8621,44 @@
           <w:rFonts w:ascii="Courier New" w:hAnsi="Courier New" w:cs="Courier New"/>
           <w:szCs w:val="18"/>
         </w:rPr>
-        <w:t>global_uart_monitor_transaction_trigger</w:t>
-      </w:r>
-      <w:proofErr w:type="spellEnd"/>
+        <w:t>global_uart_monitor_transaction_</w:t>
+      </w:r>
+      <w:proofErr w:type="gramStart"/>
       <w:r>
         <w:rPr>
           <w:rFonts w:ascii="Courier New" w:hAnsi="Courier New" w:cs="Courier New"/>
           <w:szCs w:val="18"/>
         </w:rPr>
-        <w:t xml:space="preserve"> = ‘1’</w:t>
-      </w:r>
+        <w:t>trigger</w:t>
+      </w:r>
+      <w:proofErr w:type="spellEnd"/>
       <w:r>
         <w:rPr>
           <w:rFonts w:ascii="Courier New" w:hAnsi="Courier New" w:cs="Courier New"/>
           <w:szCs w:val="18"/>
         </w:rPr>
+        <w:t>(</w:t>
+      </w:r>
+      <w:proofErr w:type="gramEnd"/>
+      <w:r>
+        <w:rPr>
+          <w:rFonts w:ascii="Courier New" w:hAnsi="Courier New" w:cs="Courier New"/>
+          <w:szCs w:val="18"/>
+        </w:rPr>
+        <w:t>TX, 1)</w:t>
+      </w:r>
+      <w:r>
+        <w:rPr>
+          <w:rFonts w:ascii="Courier New" w:hAnsi="Courier New" w:cs="Courier New"/>
+          <w:szCs w:val="18"/>
+        </w:rPr>
+        <w:t xml:space="preserve"> = ‘1’</w:t>
+      </w:r>
+      <w:r>
+        <w:rPr>
+          <w:rFonts w:ascii="Courier New" w:hAnsi="Courier New" w:cs="Courier New"/>
+          <w:szCs w:val="18"/>
+        </w:rPr>
         <w:t>;</w:t>
       </w:r>
     </w:p>
@@ -8635,46 +8704,60 @@
           <w:rFonts w:ascii="Courier New" w:hAnsi="Courier New" w:cs="Courier New"/>
           <w:szCs w:val="18"/>
         </w:rPr>
-        <w:t>global_uart_monitor_</w:t>
-      </w:r>
-      <w:proofErr w:type="gramStart"/>
+        <w:t>shared</w:t>
+      </w:r>
       <w:r>
         <w:rPr>
           <w:rFonts w:ascii="Courier New" w:hAnsi="Courier New" w:cs="Courier New"/>
           <w:szCs w:val="18"/>
         </w:rPr>
-        <w:t>transaction</w:t>
-      </w:r>
-      <w:proofErr w:type="spellEnd"/>
+        <w:t>_uart_monitor_transaction</w:t>
+      </w:r>
       <w:r>
         <w:rPr>
           <w:rFonts w:ascii="Courier New" w:hAnsi="Courier New" w:cs="Courier New"/>
           <w:szCs w:val="18"/>
         </w:rPr>
-        <w:t>(</w:t>
-      </w:r>
-      <w:proofErr w:type="gramEnd"/>
+        <w:t>_</w:t>
+      </w:r>
+      <w:proofErr w:type="gramStart"/>
       <w:r>
         <w:rPr>
           <w:rFonts w:ascii="Courier New" w:hAnsi="Courier New" w:cs="Courier New"/>
           <w:szCs w:val="18"/>
         </w:rPr>
-        <w:t>TX, 1).</w:t>
-      </w:r>
-      <w:proofErr w:type="spellStart"/>
+        <w:t>info</w:t>
+      </w:r>
+      <w:proofErr w:type="spellEnd"/>
       <w:r>
         <w:rPr>
           <w:rFonts w:ascii="Courier New" w:hAnsi="Courier New" w:cs="Courier New"/>
           <w:szCs w:val="18"/>
         </w:rPr>
-        <w:t>bt.transaction_status</w:t>
-      </w:r>
-      <w:proofErr w:type="spellEnd"/>
+        <w:t>(</w:t>
+      </w:r>
+      <w:proofErr w:type="gramEnd"/>
       <w:r>
         <w:rPr>
           <w:rFonts w:ascii="Courier New" w:hAnsi="Courier New" w:cs="Courier New"/>
           <w:szCs w:val="18"/>
         </w:rPr>
+        <w:t>TX, 1).</w:t>
+      </w:r>
+      <w:proofErr w:type="spellStart"/>
+      <w:r>
+        <w:rPr>
+          <w:rFonts w:ascii="Courier New" w:hAnsi="Courier New" w:cs="Courier New"/>
+          <w:szCs w:val="18"/>
+        </w:rPr>
+        <w:t>bt.transaction_status</w:t>
+      </w:r>
+      <w:proofErr w:type="spellEnd"/>
+      <w:r>
+        <w:rPr>
+          <w:rFonts w:ascii="Courier New" w:hAnsi="Courier New" w:cs="Courier New"/>
+          <w:szCs w:val="18"/>
+        </w:rPr>
         <w:t xml:space="preserve"> = SUCCEEDED or</w:t>
       </w:r>
     </w:p>
@@ -8698,53 +8781,67 @@
           <w:rFonts w:ascii="Courier New" w:hAnsi="Courier New" w:cs="Courier New"/>
           <w:szCs w:val="18"/>
         </w:rPr>
-        <w:t>global_uart_monitor_</w:t>
-      </w:r>
-      <w:proofErr w:type="gramStart"/>
+        <w:t>shared</w:t>
+      </w:r>
       <w:r>
         <w:rPr>
           <w:rFonts w:ascii="Courier New" w:hAnsi="Courier New" w:cs="Courier New"/>
           <w:szCs w:val="18"/>
         </w:rPr>
-        <w:t>transaction</w:t>
-      </w:r>
-      <w:proofErr w:type="spellEnd"/>
+        <w:t>_uart_monitor_transaction</w:t>
+      </w:r>
       <w:r>
         <w:rPr>
           <w:rFonts w:ascii="Courier New" w:hAnsi="Courier New" w:cs="Courier New"/>
           <w:szCs w:val="18"/>
         </w:rPr>
-        <w:t>(</w:t>
-      </w:r>
-      <w:proofErr w:type="gramEnd"/>
+        <w:t>_</w:t>
+      </w:r>
+      <w:proofErr w:type="gramStart"/>
       <w:r>
         <w:rPr>
           <w:rFonts w:ascii="Courier New" w:hAnsi="Courier New" w:cs="Courier New"/>
           <w:szCs w:val="18"/>
         </w:rPr>
-        <w:t>TX, 1).</w:t>
-      </w:r>
-      <w:proofErr w:type="spellStart"/>
+        <w:t>info</w:t>
+      </w:r>
+      <w:proofErr w:type="spellEnd"/>
       <w:r>
         <w:rPr>
           <w:rFonts w:ascii="Courier New" w:hAnsi="Courier New" w:cs="Courier New"/>
           <w:szCs w:val="18"/>
         </w:rPr>
-        <w:t>bt.transaction_status</w:t>
-      </w:r>
-      <w:proofErr w:type="spellEnd"/>
+        <w:t>(</w:t>
+      </w:r>
+      <w:proofErr w:type="gramEnd"/>
       <w:r>
         <w:rPr>
           <w:rFonts w:ascii="Courier New" w:hAnsi="Courier New" w:cs="Courier New"/>
           <w:szCs w:val="18"/>
         </w:rPr>
-        <w:t xml:space="preserve"> = FAILED)</w:t>
-      </w:r>
+        <w:t>TX, 1).</w:t>
+      </w:r>
+      <w:proofErr w:type="spellStart"/>
       <w:r>
         <w:rPr>
           <w:rFonts w:ascii="Courier New" w:hAnsi="Courier New" w:cs="Courier New"/>
           <w:szCs w:val="18"/>
         </w:rPr>
+        <w:t>bt.transaction_status</w:t>
+      </w:r>
+      <w:proofErr w:type="spellEnd"/>
+      <w:r>
+        <w:rPr>
+          <w:rFonts w:ascii="Courier New" w:hAnsi="Courier New" w:cs="Courier New"/>
+          <w:szCs w:val="18"/>
+        </w:rPr>
+        <w:t xml:space="preserve"> = FAILED)</w:t>
+      </w:r>
+      <w:r>
+        <w:rPr>
+          <w:rFonts w:ascii="Courier New" w:hAnsi="Courier New" w:cs="Courier New"/>
+          <w:szCs w:val="18"/>
+        </w:rPr>
         <w:t xml:space="preserve"> then</w:t>
       </w:r>
     </w:p>
@@ -8807,23 +8904,21 @@
           <w:rFonts w:ascii="Courier New" w:hAnsi="Courier New" w:cs="Courier New"/>
           <w:szCs w:val="18"/>
         </w:rPr>
-        <w:t>global_uart_monitor_transaction</w:t>
-      </w:r>
-      <w:proofErr w:type="spellEnd"/>
+        <w:t>shared</w:t>
+      </w:r>
       <w:r>
         <w:rPr>
           <w:rFonts w:ascii="Courier New" w:hAnsi="Courier New" w:cs="Courier New"/>
           <w:szCs w:val="18"/>
         </w:rPr>
-        <w:t>(TX, 1).</w:t>
-      </w:r>
-      <w:proofErr w:type="spellStart"/>
+        <w:t>_uart_monitor_transaction</w:t>
+      </w:r>
       <w:r>
         <w:rPr>
           <w:rFonts w:ascii="Courier New" w:hAnsi="Courier New" w:cs="Courier New"/>
           <w:szCs w:val="18"/>
         </w:rPr>
-        <w:t>bt</w:t>
+        <w:t>_info</w:t>
       </w:r>
       <w:proofErr w:type="spellEnd"/>
       <w:r>
@@ -8831,6 +8926,22 @@
           <w:rFonts w:ascii="Courier New" w:hAnsi="Courier New" w:cs="Courier New"/>
           <w:szCs w:val="18"/>
         </w:rPr>
+        <w:t>(TX, 1).</w:t>
+      </w:r>
+      <w:proofErr w:type="spellStart"/>
+      <w:r>
+        <w:rPr>
+          <w:rFonts w:ascii="Courier New" w:hAnsi="Courier New" w:cs="Courier New"/>
+          <w:szCs w:val="18"/>
+        </w:rPr>
+        <w:t>bt</w:t>
+      </w:r>
+      <w:proofErr w:type="spellEnd"/>
+      <w:r>
+        <w:rPr>
+          <w:rFonts w:ascii="Courier New" w:hAnsi="Courier New" w:cs="Courier New"/>
+          <w:szCs w:val="18"/>
+        </w:rPr>
         <w:t>;</w:t>
       </w:r>
     </w:p>
@@ -8991,29 +9102,12 @@
           <w:szCs w:val="40"/>
         </w:rPr>
       </w:pPr>
-    </w:p>
-    <w:p>
-      <w:pPr>
-        <w:pStyle w:val="Undertittel"/>
+      <w:r>
         <w:rPr>
           <w:sz w:val="40"/>
           <w:szCs w:val="40"/>
         </w:rPr>
-      </w:pPr>
-    </w:p>
-    <w:p>
-      <w:pPr>
-        <w:pStyle w:val="Undertittel"/>
-        <w:rPr>
-          <w:sz w:val="40"/>
-          <w:szCs w:val="40"/>
-        </w:rPr>
-      </w:pPr>
-      <w:r>
-        <w:rPr>
-          <w:sz w:val="40"/>
-          <w:szCs w:val="40"/>
-        </w:rPr>
+        <w:lastRenderedPageBreak/>
         <w:t>M</w:t>
       </w:r>
       <w:r>
@@ -10326,6 +10420,7 @@
         <w:rPr>
           <w:rFonts w:ascii="Helvetica" w:hAnsi="Helvetica" w:cs="Helvetica"/>
         </w:rPr>
+        <w:lastRenderedPageBreak/>
         <w:t>Additional Documentation</w:t>
       </w:r>
     </w:p>
@@ -12375,7 +12470,7 @@
               <w:sz w:val="14"/>
               <w:lang w:val="en-US"/>
             </w:rPr>
-            <w:t>2020-03-29</w:t>
+            <w:t>2020-04-20</w:t>
           </w:r>
           <w:r>
             <w:rPr>

</xml_diff>